<commit_message>
Update required OpenGL version for shaders, temporary fix for UI clicking if cursor is locked
</commit_message>
<xml_diff>
--- a/ProjectCharter.docx
+++ b/ProjectCharter.docx
@@ -565,7 +565,26 @@
                 <w:sz w:val="40"/>
                 <w:szCs w:val="40"/>
               </w:rPr>
-              <w:t>УСТАВ К КУРСОВОМУ ПРОЕКТУ</w:t>
+              <w:t xml:space="preserve">УСТАВ К </w:t>
+            </w:r>
+            <w:r>
+              <w:rPr>
+                <w:rFonts w:ascii="Times New Roman" w:eastAsia="Times New Roman" w:hAnsi="Times New Roman" w:cs="Times New Roman"/>
+                <w:b/>
+                <w:sz w:val="40"/>
+                <w:szCs w:val="40"/>
+                <w:lang w:val="ru-RU"/>
+              </w:rPr>
+              <w:t>КОМАНДНОМУ</w:t>
+            </w:r>
+            <w:r>
+              <w:rPr>
+                <w:rFonts w:ascii="Times New Roman" w:eastAsia="Times New Roman" w:hAnsi="Times New Roman" w:cs="Times New Roman"/>
+                <w:b/>
+                <w:sz w:val="40"/>
+                <w:szCs w:val="40"/>
+              </w:rPr>
+              <w:t xml:space="preserve"> ПРОЕКТУ</w:t>
             </w:r>
           </w:p>
           <w:p>
@@ -757,19 +776,28 @@
                 <w:szCs w:val="24"/>
                 <w:u w:val="single"/>
               </w:rPr>
-              <w:t xml:space="preserve">Тагиров </w:t>
-            </w:r>
-            <w:proofErr w:type="gramStart"/>
-            <w:r>
+              <w:t>Тагиров Р.Р</w:t>
+            </w:r>
+          </w:p>
+          <w:p>
+            <w:pPr>
+              <w:widowControl w:val="0"/>
               <w:rPr>
                 <w:rFonts w:ascii="Times New Roman" w:eastAsia="Times New Roman" w:hAnsi="Times New Roman" w:cs="Times New Roman"/>
                 <w:sz w:val="24"/>
                 <w:szCs w:val="24"/>
                 <w:u w:val="single"/>
               </w:rPr>
-              <w:t>Р.Р</w:t>
-            </w:r>
-            <w:proofErr w:type="gramEnd"/>
+            </w:pPr>
+            <w:r>
+              <w:rPr>
+                <w:rFonts w:ascii="Times New Roman" w:eastAsia="Times New Roman" w:hAnsi="Times New Roman" w:cs="Times New Roman"/>
+                <w:sz w:val="24"/>
+                <w:szCs w:val="24"/>
+                <w:u w:val="single"/>
+              </w:rPr>
+              <w:t>Савин Я.В.</w:t>
+            </w:r>
           </w:p>
           <w:p>
             <w:pPr>
@@ -788,7 +816,7 @@
                 <w:szCs w:val="24"/>
                 <w:u w:val="single"/>
               </w:rPr>
-              <w:t>Савин Я.В.</w:t>
+              <w:t>Иванов Д.А.</w:t>
             </w:r>
           </w:p>
           <w:p>
@@ -798,18 +826,8 @@
                 <w:rFonts w:ascii="Times New Roman" w:eastAsia="Times New Roman" w:hAnsi="Times New Roman" w:cs="Times New Roman"/>
                 <w:sz w:val="24"/>
                 <w:szCs w:val="24"/>
-                <w:u w:val="single"/>
-              </w:rPr>
-            </w:pPr>
-            <w:r>
-              <w:rPr>
-                <w:rFonts w:ascii="Times New Roman" w:eastAsia="Times New Roman" w:hAnsi="Times New Roman" w:cs="Times New Roman"/>
-                <w:sz w:val="24"/>
-                <w:szCs w:val="24"/>
-                <w:u w:val="single"/>
-              </w:rPr>
-              <w:t>Иванов Д.А.</w:t>
-            </w:r>
+              </w:rPr>
+            </w:pPr>
           </w:p>
           <w:p>
             <w:pPr>
@@ -820,16 +838,6 @@
                 <w:szCs w:val="24"/>
               </w:rPr>
             </w:pPr>
-          </w:p>
-          <w:p>
-            <w:pPr>
-              <w:widowControl w:val="0"/>
-              <w:rPr>
-                <w:rFonts w:ascii="Times New Roman" w:eastAsia="Times New Roman" w:hAnsi="Times New Roman" w:cs="Times New Roman"/>
-                <w:sz w:val="24"/>
-                <w:szCs w:val="24"/>
-              </w:rPr>
-            </w:pPr>
             <w:r>
               <w:rPr>
                 <w:rFonts w:ascii="Times New Roman" w:eastAsia="Times New Roman" w:hAnsi="Times New Roman" w:cs="Times New Roman"/>
@@ -845,24 +853,7 @@
                 <w:szCs w:val="24"/>
               </w:rPr>
               <w:br/>
-            </w:r>
-            <w:proofErr w:type="gramStart"/>
-            <w:r>
-              <w:rPr>
-                <w:rFonts w:ascii="Times New Roman" w:eastAsia="Times New Roman" w:hAnsi="Times New Roman" w:cs="Times New Roman"/>
-                <w:sz w:val="24"/>
-                <w:szCs w:val="24"/>
-              </w:rPr>
-              <w:t>Морозов  А</w:t>
-            </w:r>
-            <w:proofErr w:type="gramEnd"/>
-            <w:r>
-              <w:rPr>
-                <w:rFonts w:ascii="Times New Roman" w:eastAsia="Times New Roman" w:hAnsi="Times New Roman" w:cs="Times New Roman"/>
-                <w:sz w:val="24"/>
-                <w:szCs w:val="24"/>
-              </w:rPr>
-              <w:t>.В</w:t>
+              <w:t>Морозов  А.В</w:t>
             </w:r>
           </w:p>
         </w:tc>
@@ -1465,25 +1456,7 @@
           <w:sz w:val="24"/>
           <w:szCs w:val="24"/>
         </w:rPr>
-        <w:t xml:space="preserve"> </w:t>
-      </w:r>
-      <w:proofErr w:type="spellStart"/>
-      <w:r>
-        <w:rPr>
-          <w:rFonts w:ascii="Times New Roman" w:eastAsia="Times New Roman" w:hAnsi="Times New Roman" w:cs="Times New Roman"/>
-          <w:sz w:val="24"/>
-          <w:szCs w:val="24"/>
-        </w:rPr>
-        <w:t>AutoCad</w:t>
-      </w:r>
-      <w:proofErr w:type="spellEnd"/>
-      <w:r>
-        <w:rPr>
-          <w:rFonts w:ascii="Times New Roman" w:eastAsia="Times New Roman" w:hAnsi="Times New Roman" w:cs="Times New Roman"/>
-          <w:sz w:val="24"/>
-          <w:szCs w:val="24"/>
-        </w:rPr>
-        <w:t>) является слишком трудным для большинства клиентов, поэтому для этой цели создается специа</w:t>
+        <w:t xml:space="preserve"> AutoCad) является слишком трудным для большинства клиентов, поэтому для этой цели создается специа</w:t>
       </w:r>
       <w:r>
         <w:rPr>
@@ -1541,25 +1514,7 @@
           <w:sz w:val="24"/>
           <w:szCs w:val="24"/>
         </w:rPr>
-        <w:t xml:space="preserve">ать </w:t>
-      </w:r>
-      <w:proofErr w:type="gramStart"/>
-      <w:r>
-        <w:rPr>
-          <w:rFonts w:ascii="Times New Roman" w:eastAsia="Times New Roman" w:hAnsi="Times New Roman" w:cs="Times New Roman"/>
-          <w:sz w:val="24"/>
-          <w:szCs w:val="24"/>
-        </w:rPr>
-        <w:t>систему</w:t>
-      </w:r>
-      <w:proofErr w:type="gramEnd"/>
-      <w:r>
-        <w:rPr>
-          <w:rFonts w:ascii="Times New Roman" w:eastAsia="Times New Roman" w:hAnsi="Times New Roman" w:cs="Times New Roman"/>
-          <w:sz w:val="24"/>
-          <w:szCs w:val="24"/>
-        </w:rPr>
-        <w:t xml:space="preserve"> состоящую из 2 основных подсистем: </w:t>
+        <w:t xml:space="preserve">ать систему состоящую из 2 основных подсистем: </w:t>
       </w:r>
     </w:p>
     <w:p>
@@ -4361,6 +4316,7 @@
                 <w:rFonts w:ascii="Times New Roman" w:eastAsia="Times New Roman" w:hAnsi="Times New Roman" w:cs="Times New Roman"/>
                 <w:sz w:val="24"/>
                 <w:szCs w:val="24"/>
+                <w:lang w:val="en-US"/>
               </w:rPr>
             </w:pPr>
             <w:r>
@@ -4371,6 +4327,15 @@
               </w:rPr>
               <w:t>Документация четко структурирована</w:t>
             </w:r>
+            <w:r>
+              <w:rPr>
+                <w:rFonts w:ascii="Times New Roman" w:eastAsia="Times New Roman" w:hAnsi="Times New Roman" w:cs="Times New Roman"/>
+                <w:sz w:val="24"/>
+                <w:szCs w:val="24"/>
+                <w:lang w:val="en-US"/>
+              </w:rPr>
+              <w:t>,</w:t>
+            </w:r>
           </w:p>
           <w:p>
             <w:pPr>
@@ -4386,8 +4351,17 @@
                 <w:rFonts w:ascii="Times New Roman" w:eastAsia="Times New Roman" w:hAnsi="Times New Roman" w:cs="Times New Roman"/>
                 <w:sz w:val="24"/>
                 <w:szCs w:val="24"/>
-              </w:rPr>
-              <w:t xml:space="preserve">это позволяет любому пользователю </w:t>
+                <w:lang w:val="ru-RU"/>
+              </w:rPr>
+              <w:t>ч</w:t>
+            </w:r>
+            <w:r>
+              <w:rPr>
+                <w:rFonts w:ascii="Times New Roman" w:eastAsia="Times New Roman" w:hAnsi="Times New Roman" w:cs="Times New Roman"/>
+                <w:sz w:val="24"/>
+                <w:szCs w:val="24"/>
+              </w:rPr>
+              <w:t xml:space="preserve">то позволяет любому пользователю </w:t>
             </w:r>
           </w:p>
           <w:p>

</xml_diff>